<commit_message>
Se agrega archivo HTML y de estilos CSS a la carpeta.
</commit_message>
<xml_diff>
--- a/EVALUACIÓN I HTML Y CSS_2025.docx
+++ b/EVALUACIÓN I HTML Y CSS_2025.docx
@@ -236,8 +236,19 @@
                 <w:szCs w:val="24"/>
                 <w:lang w:val="es-ES_tradnl"/>
               </w:rPr>
-              <w:t>Front End</w:t>
-            </w:r>
+              <w:t xml:space="preserve">Front </w:t>
+            </w:r>
+            <w:proofErr w:type="spellStart"/>
+            <w:r>
+              <w:rPr>
+                <w:rFonts w:cstheme="minorHAnsi"/>
+                <w:sz w:val="24"/>
+                <w:szCs w:val="24"/>
+                <w:lang w:val="es-ES_tradnl"/>
+              </w:rPr>
+              <w:t>End</w:t>
+            </w:r>
+            <w:proofErr w:type="spellEnd"/>
           </w:p>
         </w:tc>
         <w:tc>
@@ -324,6 +335,7 @@
               </w:rPr>
               <w:t xml:space="preserve"> </w:t>
             </w:r>
+            <w:proofErr w:type="spellStart"/>
             <w:r>
               <w:rPr>
                 <w:rFonts w:cstheme="minorHAnsi"/>
@@ -332,6 +344,7 @@
               </w:rPr>
               <w:t>Yaleni</w:t>
             </w:r>
+            <w:proofErr w:type="spellEnd"/>
             <w:r>
               <w:rPr>
                 <w:rFonts w:cstheme="minorHAnsi"/>
@@ -471,7 +484,63 @@
                 <w:szCs w:val="24"/>
                 <w:lang w:val="es-ES"/>
               </w:rPr>
-              <w:t>Elaboración de Sitios web utilizando Html y Css(15%)</w:t>
+              <w:t xml:space="preserve">Elaboración de Sitios web utilizando </w:t>
+            </w:r>
+            <w:proofErr w:type="spellStart"/>
+            <w:r>
+              <w:rPr>
+                <w:rFonts w:cstheme="minorHAnsi"/>
+                <w:color w:val="000000"/>
+                <w:sz w:val="24"/>
+                <w:szCs w:val="24"/>
+                <w:lang w:val="es-ES"/>
+              </w:rPr>
+              <w:t>Html</w:t>
+            </w:r>
+            <w:proofErr w:type="spellEnd"/>
+            <w:r>
+              <w:rPr>
+                <w:rFonts w:cstheme="minorHAnsi"/>
+                <w:color w:val="000000"/>
+                <w:sz w:val="24"/>
+                <w:szCs w:val="24"/>
+                <w:lang w:val="es-ES"/>
+              </w:rPr>
+              <w:t xml:space="preserve"> y </w:t>
+            </w:r>
+            <w:proofErr w:type="spellStart"/>
+            <w:proofErr w:type="gramStart"/>
+            <w:r>
+              <w:rPr>
+                <w:rFonts w:cstheme="minorHAnsi"/>
+                <w:color w:val="000000"/>
+                <w:sz w:val="24"/>
+                <w:szCs w:val="24"/>
+                <w:lang w:val="es-ES"/>
+              </w:rPr>
+              <w:t>Css</w:t>
+            </w:r>
+            <w:proofErr w:type="spellEnd"/>
+            <w:r>
+              <w:rPr>
+                <w:rFonts w:cstheme="minorHAnsi"/>
+                <w:color w:val="000000"/>
+                <w:sz w:val="24"/>
+                <w:szCs w:val="24"/>
+                <w:lang w:val="es-ES"/>
+              </w:rPr>
+              <w:t>(</w:t>
+            </w:r>
+            <w:proofErr w:type="gramEnd"/>
+            <w:r>
+              <w:rPr>
+                <w:rFonts w:cstheme="minorHAnsi"/>
+                <w:color w:val="000000"/>
+                <w:sz w:val="24"/>
+                <w:szCs w:val="24"/>
+                <w:lang w:val="es-ES"/>
+              </w:rPr>
+              <w:t>15%)</w:t>
             </w:r>
           </w:p>
           <w:p>
@@ -894,7 +963,23 @@
                       <w:rFonts w:cstheme="minorHAnsi"/>
                       <w:lang w:val="es-ES"/>
                     </w:rPr>
-                    <w:t xml:space="preserve">Desarrollar una página web utilizando HTML, CSS, Url, Link, imágenes etc. </w:t>
+                    <w:t xml:space="preserve">Desarrollar una página web utilizando HTML, CSS, </w:t>
+                  </w:r>
+                  <w:proofErr w:type="spellStart"/>
+                  <w:r>
+                    <w:rPr>
+                      <w:rFonts w:cstheme="minorHAnsi"/>
+                      <w:lang w:val="es-ES"/>
+                    </w:rPr>
+                    <w:t>Url</w:t>
+                  </w:r>
+                  <w:proofErr w:type="spellEnd"/>
+                  <w:r>
+                    <w:rPr>
+                      <w:rFonts w:cstheme="minorHAnsi"/>
+                      <w:lang w:val="es-ES"/>
+                    </w:rPr>
+                    <w:t xml:space="preserve">, Link, imágenes etc. </w:t>
                   </w:r>
                   <w:r>
                     <w:rPr>
@@ -1198,7 +1283,47 @@
                 <w:sz w:val="24"/>
                 <w:szCs w:val="24"/>
               </w:rPr>
-              <w:t>Se prohíbe el uso de celulares, mp3, mp4, iphone, ipad o similares durante la evaluación.</w:t>
+              <w:t xml:space="preserve">Se prohíbe el uso de celulares, mp3, mp4, </w:t>
+            </w:r>
+            <w:proofErr w:type="spellStart"/>
+            <w:r>
+              <w:rPr>
+                <w:rFonts w:cstheme="minorHAnsi"/>
+                <w:bCs/>
+                <w:sz w:val="24"/>
+                <w:szCs w:val="24"/>
+              </w:rPr>
+              <w:t>iphone</w:t>
+            </w:r>
+            <w:proofErr w:type="spellEnd"/>
+            <w:r>
+              <w:rPr>
+                <w:rFonts w:cstheme="minorHAnsi"/>
+                <w:bCs/>
+                <w:sz w:val="24"/>
+                <w:szCs w:val="24"/>
+              </w:rPr>
+              <w:t xml:space="preserve">, </w:t>
+            </w:r>
+            <w:proofErr w:type="spellStart"/>
+            <w:r>
+              <w:rPr>
+                <w:rFonts w:cstheme="minorHAnsi"/>
+                <w:bCs/>
+                <w:sz w:val="24"/>
+                <w:szCs w:val="24"/>
+              </w:rPr>
+              <w:t>ipad</w:t>
+            </w:r>
+            <w:proofErr w:type="spellEnd"/>
+            <w:r>
+              <w:rPr>
+                <w:rFonts w:cstheme="minorHAnsi"/>
+                <w:bCs/>
+                <w:sz w:val="24"/>
+                <w:szCs w:val="24"/>
+              </w:rPr>
+              <w:t xml:space="preserve"> o similares durante la evaluación.</w:t>
             </w:r>
           </w:p>
           <w:p>
@@ -2217,7 +2342,27 @@
           <w:sz w:val="28"/>
           <w:szCs w:val="28"/>
         </w:rPr>
-        <w:t>, debe dejar evidencia del proceso con print de pantalla.</w:t>
+        <w:t xml:space="preserve">, debe dejar evidencia del proceso con </w:t>
+      </w:r>
+      <w:proofErr w:type="spellStart"/>
+      <w:r>
+        <w:rPr>
+          <w:rFonts w:cs="Arial"/>
+          <w:bCs/>
+          <w:sz w:val="28"/>
+          <w:szCs w:val="28"/>
+        </w:rPr>
+        <w:t>print</w:t>
+      </w:r>
+      <w:proofErr w:type="spellEnd"/>
+      <w:r>
+        <w:rPr>
+          <w:rFonts w:cs="Arial"/>
+          <w:bCs/>
+          <w:sz w:val="28"/>
+          <w:szCs w:val="28"/>
+        </w:rPr>
+        <w:t xml:space="preserve"> de pantalla.</w:t>
       </w:r>
     </w:p>
     <w:p>
@@ -2344,8 +2489,9 @@
           <w:sz w:val="28"/>
           <w:szCs w:val="28"/>
         </w:rPr>
-        <w:t>gregarlos al stage y comprometerlos (Los archivos</w:t>
-      </w:r>
+        <w:t xml:space="preserve">gregarlos al </w:t>
+      </w:r>
+      <w:proofErr w:type="spellStart"/>
       <w:r>
         <w:rPr>
           <w:rFonts w:cs="Arial"/>
@@ -2353,6 +2499,25 @@
           <w:sz w:val="28"/>
           <w:szCs w:val="28"/>
         </w:rPr>
+        <w:t>stage</w:t>
+      </w:r>
+      <w:proofErr w:type="spellEnd"/>
+      <w:r>
+        <w:rPr>
+          <w:rFonts w:cs="Arial"/>
+          <w:bCs/>
+          <w:sz w:val="28"/>
+          <w:szCs w:val="28"/>
+        </w:rPr>
+        <w:t xml:space="preserve"> y comprometerlos (Los archivos</w:t>
+      </w:r>
+      <w:r>
+        <w:rPr>
+          <w:rFonts w:cs="Arial"/>
+          <w:bCs/>
+          <w:sz w:val="28"/>
+          <w:szCs w:val="28"/>
+        </w:rPr>
         <w:t xml:space="preserve"> creados, modificados.</w:t>
       </w:r>
       <w:r>
@@ -2374,6 +2539,50 @@
           <w:szCs w:val="28"/>
         </w:rPr>
       </w:pPr>
+      <w:r>
+        <w:rPr>
+          <w:rFonts w:cs="Arial"/>
+          <w:bCs/>
+          <w:sz w:val="28"/>
+          <w:szCs w:val="28"/>
+        </w:rPr>
+        <w:lastRenderedPageBreak/>
+        <w:drawing>
+          <wp:inline distT="0" distB="0" distL="0" distR="0" wp14:anchorId="385DFDED" wp14:editId="08E33089">
+            <wp:extent cx="5353797" cy="6763694"/>
+            <wp:effectExtent l="0" t="0" r="0" b="0"/>
+            <wp:docPr id="7" name="Imagen 7"/>
+            <wp:cNvGraphicFramePr>
+              <a:graphicFrameLocks xmlns:a="http://schemas.openxmlformats.org/drawingml/2006/main" noChangeAspect="1"/>
+            </wp:cNvGraphicFramePr>
+            <a:graphic xmlns:a="http://schemas.openxmlformats.org/drawingml/2006/main">
+              <a:graphicData uri="http://schemas.openxmlformats.org/drawingml/2006/picture">
+                <pic:pic xmlns:pic="http://schemas.openxmlformats.org/drawingml/2006/picture">
+                  <pic:nvPicPr>
+                    <pic:cNvPr id="1" name=""/>
+                    <pic:cNvPicPr/>
+                  </pic:nvPicPr>
+                  <pic:blipFill>
+                    <a:blip r:embed="rId13"/>
+                    <a:stretch>
+                      <a:fillRect/>
+                    </a:stretch>
+                  </pic:blipFill>
+                  <pic:spPr>
+                    <a:xfrm>
+                      <a:off x="0" y="0"/>
+                      <a:ext cx="5353797" cy="6763694"/>
+                    </a:xfrm>
+                    <a:prstGeom prst="rect">
+                      <a:avLst/>
+                    </a:prstGeom>
+                  </pic:spPr>
+                </pic:pic>
+              </a:graphicData>
+            </a:graphic>
+          </wp:inline>
+        </w:drawing>
+      </w:r>
       <w:bookmarkStart w:id="0" w:name="_GoBack"/>
       <w:bookmarkEnd w:id="0"/>
     </w:p>
@@ -2398,7 +2607,27 @@
           <w:sz w:val="28"/>
           <w:szCs w:val="28"/>
         </w:rPr>
-        <w:t>Una vez terminada la pagina debe subir los archivos al github por medio de comandos.</w:t>
+        <w:t xml:space="preserve">Una vez terminada la pagina debe subir los archivos al </w:t>
+      </w:r>
+      <w:proofErr w:type="spellStart"/>
+      <w:r>
+        <w:rPr>
+          <w:rFonts w:cs="Arial"/>
+          <w:bCs/>
+          <w:sz w:val="28"/>
+          <w:szCs w:val="28"/>
+        </w:rPr>
+        <w:t>github</w:t>
+      </w:r>
+      <w:proofErr w:type="spellEnd"/>
+      <w:r>
+        <w:rPr>
+          <w:rFonts w:cs="Arial"/>
+          <w:bCs/>
+          <w:sz w:val="28"/>
+          <w:szCs w:val="28"/>
+        </w:rPr>
+        <w:t xml:space="preserve"> por medio de comandos.</w:t>
       </w:r>
     </w:p>
     <w:p>
@@ -2432,9 +2661,9 @@
           <w:szCs w:val="28"/>
           <w:highlight w:val="yellow"/>
         </w:rPr>
-        <w:lastRenderedPageBreak/>
-        <w:t>Nota: Debe dejar evidencia de la herramienta de Git y Github en documento (print de pantalla completa donde se evidencie que realizó usted el trabajo</w:t>
-      </w:r>
+        <w:t xml:space="preserve">Nota: Debe dejar evidencia de la herramienta de </w:t>
+      </w:r>
+      <w:proofErr w:type="spellStart"/>
       <w:r>
         <w:rPr>
           <w:rFonts w:cs="Arial"/>
@@ -2443,7 +2672,105 @@
           <w:szCs w:val="28"/>
           <w:highlight w:val="yellow"/>
         </w:rPr>
-        <w:t>, si el print de pantalla no es completo, se considerará malo.)</w:t>
+        <w:t>Git</w:t>
+      </w:r>
+      <w:proofErr w:type="spellEnd"/>
+      <w:r>
+        <w:rPr>
+          <w:rFonts w:cs="Arial"/>
+          <w:b/>
+          <w:sz w:val="28"/>
+          <w:szCs w:val="28"/>
+          <w:highlight w:val="yellow"/>
+        </w:rPr>
+        <w:t xml:space="preserve"> y </w:t>
+      </w:r>
+      <w:proofErr w:type="spellStart"/>
+      <w:r>
+        <w:rPr>
+          <w:rFonts w:cs="Arial"/>
+          <w:b/>
+          <w:sz w:val="28"/>
+          <w:szCs w:val="28"/>
+          <w:highlight w:val="yellow"/>
+        </w:rPr>
+        <w:t>Github</w:t>
+      </w:r>
+      <w:proofErr w:type="spellEnd"/>
+      <w:r>
+        <w:rPr>
+          <w:rFonts w:cs="Arial"/>
+          <w:b/>
+          <w:sz w:val="28"/>
+          <w:szCs w:val="28"/>
+          <w:highlight w:val="yellow"/>
+        </w:rPr>
+        <w:t xml:space="preserve"> en documento (</w:t>
+      </w:r>
+      <w:proofErr w:type="spellStart"/>
+      <w:r>
+        <w:rPr>
+          <w:rFonts w:cs="Arial"/>
+          <w:b/>
+          <w:sz w:val="28"/>
+          <w:szCs w:val="28"/>
+          <w:highlight w:val="yellow"/>
+        </w:rPr>
+        <w:t>print</w:t>
+      </w:r>
+      <w:proofErr w:type="spellEnd"/>
+      <w:r>
+        <w:rPr>
+          <w:rFonts w:cs="Arial"/>
+          <w:b/>
+          <w:sz w:val="28"/>
+          <w:szCs w:val="28"/>
+          <w:highlight w:val="yellow"/>
+        </w:rPr>
+        <w:t xml:space="preserve"> de pantalla completa donde se evidencie que </w:t>
+      </w:r>
+      <w:r>
+        <w:rPr>
+          <w:rFonts w:cs="Arial"/>
+          <w:b/>
+          <w:sz w:val="28"/>
+          <w:szCs w:val="28"/>
+          <w:highlight w:val="yellow"/>
+        </w:rPr>
+        <w:lastRenderedPageBreak/>
+        <w:t>realizó usted el trabajo</w:t>
+      </w:r>
+      <w:r>
+        <w:rPr>
+          <w:rFonts w:cs="Arial"/>
+          <w:b/>
+          <w:sz w:val="28"/>
+          <w:szCs w:val="28"/>
+          <w:highlight w:val="yellow"/>
+        </w:rPr>
+        <w:t xml:space="preserve">, si el </w:t>
+      </w:r>
+      <w:proofErr w:type="spellStart"/>
+      <w:r>
+        <w:rPr>
+          <w:rFonts w:cs="Arial"/>
+          <w:b/>
+          <w:sz w:val="28"/>
+          <w:szCs w:val="28"/>
+          <w:highlight w:val="yellow"/>
+        </w:rPr>
+        <w:t>print</w:t>
+      </w:r>
+      <w:proofErr w:type="spellEnd"/>
+      <w:r>
+        <w:rPr>
+          <w:rFonts w:cs="Arial"/>
+          <w:b/>
+          <w:sz w:val="28"/>
+          <w:szCs w:val="28"/>
+          <w:highlight w:val="yellow"/>
+        </w:rPr>
+        <w:t xml:space="preserve"> de pantalla no es completo, se considerará malo.)</w:t>
       </w:r>
     </w:p>
     <w:p>
@@ -2549,7 +2876,51 @@
           <w:szCs w:val="28"/>
           <w:lang w:val="es-ES"/>
         </w:rPr>
-        <w:t>, donde de aplicar Css, link, url, imágenes etc.</w:t>
+        <w:t xml:space="preserve">, donde de aplicar </w:t>
+      </w:r>
+      <w:proofErr w:type="spellStart"/>
+      <w:r>
+        <w:rPr>
+          <w:rFonts w:eastAsia="Arial Unicode MS" w:cs="Arial"/>
+          <w:bCs/>
+          <w:sz w:val="28"/>
+          <w:szCs w:val="28"/>
+          <w:lang w:val="es-ES"/>
+        </w:rPr>
+        <w:t>Css</w:t>
+      </w:r>
+      <w:proofErr w:type="spellEnd"/>
+      <w:r>
+        <w:rPr>
+          <w:rFonts w:eastAsia="Arial Unicode MS" w:cs="Arial"/>
+          <w:bCs/>
+          <w:sz w:val="28"/>
+          <w:szCs w:val="28"/>
+          <w:lang w:val="es-ES"/>
+        </w:rPr>
+        <w:t xml:space="preserve">, link, </w:t>
+      </w:r>
+      <w:proofErr w:type="spellStart"/>
+      <w:r>
+        <w:rPr>
+          <w:rFonts w:eastAsia="Arial Unicode MS" w:cs="Arial"/>
+          <w:bCs/>
+          <w:sz w:val="28"/>
+          <w:szCs w:val="28"/>
+          <w:lang w:val="es-ES"/>
+        </w:rPr>
+        <w:t>url</w:t>
+      </w:r>
+      <w:proofErr w:type="spellEnd"/>
+      <w:r>
+        <w:rPr>
+          <w:rFonts w:eastAsia="Arial Unicode MS" w:cs="Arial"/>
+          <w:bCs/>
+          <w:sz w:val="28"/>
+          <w:szCs w:val="28"/>
+          <w:lang w:val="es-ES"/>
+        </w:rPr>
+        <w:t>, imágenes etc.</w:t>
       </w:r>
     </w:p>
     <w:p>
@@ -2881,7 +3252,7 @@
                     </pic:cNvPicPr>
                   </pic:nvPicPr>
                   <pic:blipFill>
-                    <a:blip r:embed="rId13">
+                    <a:blip r:embed="rId14">
                       <a:extLst>
                         <a:ext uri="{28A0092B-C50C-407E-A947-70E740481C1C}">
                           <a14:useLocalDpi xmlns:a14="http://schemas.microsoft.com/office/drawing/2010/main" val="0"/>
@@ -3054,7 +3425,6 @@
                 <w:szCs w:val="20"/>
                 <w:lang w:eastAsia="es-CL"/>
               </w:rPr>
-              <w:lastRenderedPageBreak/>
               <w:t> </w:t>
             </w:r>
           </w:p>
@@ -3095,7 +3465,6 @@
                 <w:szCs w:val="20"/>
                 <w:lang w:eastAsia="es-CL"/>
               </w:rPr>
-              <w:lastRenderedPageBreak/>
               <w:t>Puntaje Total: 100 </w:t>
             </w:r>
           </w:p>
@@ -3171,6 +3540,7 @@
                 <w:szCs w:val="20"/>
                 <w:lang w:eastAsia="es-CL"/>
               </w:rPr>
+              <w:lastRenderedPageBreak/>
               <w:t xml:space="preserve">Puntaje: </w:t>
             </w:r>
             <w:r>
@@ -3438,10 +3808,10 @@
       </w:pPr>
     </w:p>
     <w:sectPr>
-      <w:headerReference w:type="default" r:id="rId14"/>
-      <w:footerReference w:type="default" r:id="rId15"/>
-      <w:headerReference w:type="first" r:id="rId16"/>
-      <w:footerReference w:type="first" r:id="rId17"/>
+      <w:headerReference w:type="default" r:id="rId15"/>
+      <w:footerReference w:type="default" r:id="rId16"/>
+      <w:headerReference w:type="first" r:id="rId17"/>
+      <w:footerReference w:type="first" r:id="rId18"/>
       <w:type w:val="continuous"/>
       <w:pgSz w:w="12240" w:h="15840" w:code="1"/>
       <w:pgMar w:top="1418" w:right="1418" w:bottom="1418" w:left="1418" w:header="624" w:footer="624" w:gutter="0"/>

</xml_diff>

<commit_message>
Se guarda archivo pantallazos
</commit_message>
<xml_diff>
--- a/EVALUACIÓN I HTML Y CSS_2025.docx
+++ b/EVALUACIÓN I HTML Y CSS_2025.docx
@@ -2216,11 +2216,6 @@
     </w:p>
     <w:p>
       <w:pPr>
-        <w:pStyle w:val="Prrafodelista"/>
-        <w:numPr>
-          <w:ilvl w:val="0"/>
-          <w:numId w:val="14"/>
-        </w:numPr>
         <w:rPr>
           <w:rFonts w:cs="Arial"/>
           <w:bCs/>
@@ -2235,51 +2230,11 @@
           <w:sz w:val="28"/>
           <w:szCs w:val="28"/>
         </w:rPr>
-        <w:t>Cree una carpeta con el mismo nombre del repositorio “</w:t>
-      </w:r>
-      <w:r>
-        <w:rPr>
-          <w:rFonts w:cs="Arial"/>
-          <w:bCs/>
-          <w:sz w:val="28"/>
-          <w:szCs w:val="28"/>
-        </w:rPr>
-        <w:t>Luis_Padilla_Eva1</w:t>
-      </w:r>
-      <w:r>
-        <w:rPr>
-          <w:rFonts w:cs="Arial"/>
-          <w:bCs/>
-          <w:sz w:val="28"/>
-          <w:szCs w:val="28"/>
-        </w:rPr>
-        <w:t xml:space="preserve">”, e inicialice el proyecto con el controlador de versiones </w:t>
-      </w:r>
-      <w:r>
-        <w:rPr>
-          <w:rFonts w:cs="Arial"/>
-          <w:b/>
-          <w:sz w:val="28"/>
-          <w:szCs w:val="28"/>
-        </w:rPr>
-        <w:t>“GIT”</w:t>
-      </w:r>
-    </w:p>
-    <w:p>
-      <w:pPr>
-        <w:rPr>
-          <w:rFonts w:cs="Arial"/>
-          <w:bCs/>
-          <w:sz w:val="28"/>
-          <w:szCs w:val="28"/>
-        </w:rPr>
-      </w:pPr>
-      <w:r>
         <w:drawing>
-          <wp:inline distT="0" distB="0" distL="0" distR="0" wp14:anchorId="23BC718B" wp14:editId="0F5CA5E9">
-            <wp:extent cx="4077269" cy="2210108"/>
-            <wp:effectExtent l="0" t="0" r="0" b="0"/>
-            <wp:docPr id="1" name="Imagen 1"/>
+          <wp:inline distT="0" distB="0" distL="0" distR="0" wp14:anchorId="2F2E502C" wp14:editId="40C3F9E7">
+            <wp:extent cx="5971540" cy="4723130"/>
+            <wp:effectExtent l="0" t="0" r="0" b="1270"/>
+            <wp:docPr id="8" name="Imagen 8"/>
             <wp:cNvGraphicFramePr>
               <a:graphicFrameLocks xmlns:a="http://schemas.openxmlformats.org/drawingml/2006/main" noChangeAspect="1"/>
             </wp:cNvGraphicFramePr>
@@ -2299,7 +2254,7 @@
                   <pic:spPr>
                     <a:xfrm>
                       <a:off x="0" y="0"/>
-                      <a:ext cx="4077269" cy="2210108"/>
+                      <a:ext cx="5971540" cy="4723130"/>
                     </a:xfrm>
                     <a:prstGeom prst="rect">
                       <a:avLst/>
@@ -2314,10 +2269,70 @@
     </w:p>
     <w:p>
       <w:pPr>
+        <w:rPr>
+          <w:rFonts w:cs="Arial"/>
+          <w:bCs/>
+          <w:sz w:val="28"/>
+          <w:szCs w:val="28"/>
+        </w:rPr>
+      </w:pPr>
+    </w:p>
+    <w:p>
+      <w:pPr>
+        <w:rPr>
+          <w:rFonts w:cs="Arial"/>
+          <w:bCs/>
+          <w:sz w:val="28"/>
+          <w:szCs w:val="28"/>
+        </w:rPr>
+      </w:pPr>
+    </w:p>
+    <w:p>
+      <w:pPr>
+        <w:rPr>
+          <w:rFonts w:cs="Arial"/>
+          <w:bCs/>
+          <w:sz w:val="28"/>
+          <w:szCs w:val="28"/>
+        </w:rPr>
+      </w:pPr>
+    </w:p>
+    <w:p>
+      <w:pPr>
+        <w:rPr>
+          <w:rFonts w:cs="Arial"/>
+          <w:bCs/>
+          <w:sz w:val="28"/>
+          <w:szCs w:val="28"/>
+        </w:rPr>
+      </w:pPr>
+    </w:p>
+    <w:p>
+      <w:pPr>
+        <w:rPr>
+          <w:rFonts w:cs="Arial"/>
+          <w:bCs/>
+          <w:sz w:val="28"/>
+          <w:szCs w:val="28"/>
+        </w:rPr>
+      </w:pPr>
+    </w:p>
+    <w:p>
+      <w:pPr>
+        <w:rPr>
+          <w:rFonts w:cs="Arial"/>
+          <w:bCs/>
+          <w:sz w:val="28"/>
+          <w:szCs w:val="28"/>
+        </w:rPr>
+      </w:pPr>
+    </w:p>
+    <w:p>
+      <w:pPr>
         <w:pStyle w:val="Prrafodelista"/>
         <w:numPr>
           <w:ilvl w:val="0"/>
-          <w:numId w:val="15"/>
+          <w:numId w:val="14"/>
         </w:numPr>
         <w:rPr>
           <w:rFonts w:cs="Arial"/>
@@ -2333,7 +2348,8 @@
           <w:sz w:val="28"/>
           <w:szCs w:val="28"/>
         </w:rPr>
-        <w:t>Configurar Git</w:t>
+        <w:lastRenderedPageBreak/>
+        <w:t>Cree una carpeta con el mismo nombre del repositorio “</w:t>
       </w:r>
       <w:r>
         <w:rPr>
@@ -2342,9 +2358,8 @@
           <w:sz w:val="28"/>
           <w:szCs w:val="28"/>
         </w:rPr>
-        <w:t xml:space="preserve">, debe dejar evidencia del proceso con </w:t>
-      </w:r>
-      <w:proofErr w:type="spellStart"/>
+        <w:t>Luis_Padilla_Eva1</w:t>
+      </w:r>
       <w:r>
         <w:rPr>
           <w:rFonts w:cs="Arial"/>
@@ -2352,17 +2367,16 @@
           <w:sz w:val="28"/>
           <w:szCs w:val="28"/>
         </w:rPr>
-        <w:t>print</w:t>
-      </w:r>
-      <w:proofErr w:type="spellEnd"/>
+        <w:t xml:space="preserve">”, e inicialice el proyecto con el controlador de versiones </w:t>
+      </w:r>
       <w:r>
         <w:rPr>
           <w:rFonts w:cs="Arial"/>
-          <w:bCs/>
-          <w:sz w:val="28"/>
-          <w:szCs w:val="28"/>
-        </w:rPr>
-        <w:t xml:space="preserve"> de pantalla.</w:t>
+          <w:b/>
+          <w:sz w:val="28"/>
+          <w:szCs w:val="28"/>
+        </w:rPr>
+        <w:t>“GIT”</w:t>
       </w:r>
     </w:p>
     <w:p>
@@ -2376,10 +2390,10 @@
       </w:pPr>
       <w:r>
         <w:drawing>
-          <wp:inline distT="0" distB="0" distL="0" distR="0" wp14:anchorId="70BF77D8" wp14:editId="7C6584FD">
-            <wp:extent cx="5439534" cy="1619476"/>
-            <wp:effectExtent l="0" t="0" r="8890" b="0"/>
-            <wp:docPr id="4" name="Imagen 4"/>
+          <wp:inline distT="0" distB="0" distL="0" distR="0" wp14:anchorId="23BC718B" wp14:editId="0F5CA5E9">
+            <wp:extent cx="4077269" cy="2210108"/>
+            <wp:effectExtent l="0" t="0" r="0" b="0"/>
+            <wp:docPr id="1" name="Imagen 1"/>
             <wp:cNvGraphicFramePr>
               <a:graphicFrameLocks xmlns:a="http://schemas.openxmlformats.org/drawingml/2006/main" noChangeAspect="1"/>
             </wp:cNvGraphicFramePr>
@@ -2399,7 +2413,7 @@
                   <pic:spPr>
                     <a:xfrm>
                       <a:off x="0" y="0"/>
-                      <a:ext cx="5439534" cy="1619476"/>
+                      <a:ext cx="4077269" cy="2210108"/>
                     </a:xfrm>
                     <a:prstGeom prst="rect">
                       <a:avLst/>
@@ -2414,6 +2428,11 @@
     </w:p>
     <w:p>
       <w:pPr>
+        <w:pStyle w:val="Prrafodelista"/>
+        <w:numPr>
+          <w:ilvl w:val="0"/>
+          <w:numId w:val="15"/>
+        </w:numPr>
         <w:rPr>
           <w:rFonts w:cs="Arial"/>
           <w:bCs/>
@@ -2422,11 +2441,59 @@
         </w:rPr>
       </w:pPr>
       <w:r>
+        <w:rPr>
+          <w:rFonts w:cs="Arial"/>
+          <w:bCs/>
+          <w:sz w:val="28"/>
+          <w:szCs w:val="28"/>
+        </w:rPr>
+        <w:t>Configurar Git</w:t>
+      </w:r>
+      <w:r>
+        <w:rPr>
+          <w:rFonts w:cs="Arial"/>
+          <w:bCs/>
+          <w:sz w:val="28"/>
+          <w:szCs w:val="28"/>
+        </w:rPr>
+        <w:t xml:space="preserve">, debe dejar evidencia del proceso con </w:t>
+      </w:r>
+      <w:proofErr w:type="spellStart"/>
+      <w:r>
+        <w:rPr>
+          <w:rFonts w:cs="Arial"/>
+          <w:bCs/>
+          <w:sz w:val="28"/>
+          <w:szCs w:val="28"/>
+        </w:rPr>
+        <w:t>print</w:t>
+      </w:r>
+      <w:proofErr w:type="spellEnd"/>
+      <w:r>
+        <w:rPr>
+          <w:rFonts w:cs="Arial"/>
+          <w:bCs/>
+          <w:sz w:val="28"/>
+          <w:szCs w:val="28"/>
+        </w:rPr>
+        <w:t xml:space="preserve"> de pantalla.</w:t>
+      </w:r>
+    </w:p>
+    <w:p>
+      <w:pPr>
+        <w:rPr>
+          <w:rFonts w:cs="Arial"/>
+          <w:bCs/>
+          <w:sz w:val="28"/>
+          <w:szCs w:val="28"/>
+        </w:rPr>
+      </w:pPr>
+      <w:r>
         <w:drawing>
-          <wp:inline distT="0" distB="0" distL="0" distR="0" wp14:anchorId="7E145494" wp14:editId="6CFDB1F7">
-            <wp:extent cx="5506218" cy="771633"/>
-            <wp:effectExtent l="0" t="0" r="0" b="9525"/>
-            <wp:docPr id="5" name="Imagen 5"/>
+          <wp:inline distT="0" distB="0" distL="0" distR="0" wp14:anchorId="70BF77D8" wp14:editId="7C6584FD">
+            <wp:extent cx="5439534" cy="1619476"/>
+            <wp:effectExtent l="0" t="0" r="8890" b="0"/>
+            <wp:docPr id="4" name="Imagen 4"/>
             <wp:cNvGraphicFramePr>
               <a:graphicFrameLocks xmlns:a="http://schemas.openxmlformats.org/drawingml/2006/main" noChangeAspect="1"/>
             </wp:cNvGraphicFramePr>
@@ -2446,7 +2513,7 @@
                   <pic:spPr>
                     <a:xfrm>
                       <a:off x="0" y="0"/>
-                      <a:ext cx="5506218" cy="771633"/>
+                      <a:ext cx="5439534" cy="1619476"/>
                     </a:xfrm>
                     <a:prstGeom prst="rect">
                       <a:avLst/>
@@ -2461,11 +2528,6 @@
     </w:p>
     <w:p>
       <w:pPr>
-        <w:pStyle w:val="Prrafodelista"/>
-        <w:numPr>
-          <w:ilvl w:val="0"/>
-          <w:numId w:val="15"/>
-        </w:numPr>
         <w:rPr>
           <w:rFonts w:cs="Arial"/>
           <w:bCs/>
@@ -2474,84 +2536,11 @@
         </w:rPr>
       </w:pPr>
       <w:r>
-        <w:rPr>
-          <w:rFonts w:cs="Arial"/>
-          <w:bCs/>
-          <w:sz w:val="28"/>
-          <w:szCs w:val="28"/>
-        </w:rPr>
-        <w:t>A</w:t>
-      </w:r>
-      <w:r>
-        <w:rPr>
-          <w:rFonts w:cs="Arial"/>
-          <w:bCs/>
-          <w:sz w:val="28"/>
-          <w:szCs w:val="28"/>
-        </w:rPr>
-        <w:t xml:space="preserve">gregarlos al </w:t>
-      </w:r>
-      <w:proofErr w:type="spellStart"/>
-      <w:r>
-        <w:rPr>
-          <w:rFonts w:cs="Arial"/>
-          <w:bCs/>
-          <w:sz w:val="28"/>
-          <w:szCs w:val="28"/>
-        </w:rPr>
-        <w:t>stage</w:t>
-      </w:r>
-      <w:proofErr w:type="spellEnd"/>
-      <w:r>
-        <w:rPr>
-          <w:rFonts w:cs="Arial"/>
-          <w:bCs/>
-          <w:sz w:val="28"/>
-          <w:szCs w:val="28"/>
-        </w:rPr>
-        <w:t xml:space="preserve"> y comprometerlos (Los archivos</w:t>
-      </w:r>
-      <w:r>
-        <w:rPr>
-          <w:rFonts w:cs="Arial"/>
-          <w:bCs/>
-          <w:sz w:val="28"/>
-          <w:szCs w:val="28"/>
-        </w:rPr>
-        <w:t xml:space="preserve"> creados, modificados.</w:t>
-      </w:r>
-      <w:r>
-        <w:rPr>
-          <w:rFonts w:cs="Arial"/>
-          <w:bCs/>
-          <w:sz w:val="28"/>
-          <w:szCs w:val="28"/>
-        </w:rPr>
-        <w:t>)</w:t>
-      </w:r>
-    </w:p>
-    <w:p>
-      <w:pPr>
-        <w:rPr>
-          <w:rFonts w:cs="Arial"/>
-          <w:bCs/>
-          <w:sz w:val="28"/>
-          <w:szCs w:val="28"/>
-        </w:rPr>
-      </w:pPr>
-      <w:r>
-        <w:rPr>
-          <w:rFonts w:cs="Arial"/>
-          <w:bCs/>
-          <w:sz w:val="28"/>
-          <w:szCs w:val="28"/>
-        </w:rPr>
-        <w:lastRenderedPageBreak/>
         <w:drawing>
-          <wp:inline distT="0" distB="0" distL="0" distR="0" wp14:anchorId="385DFDED" wp14:editId="08E33089">
-            <wp:extent cx="5353797" cy="6763694"/>
-            <wp:effectExtent l="0" t="0" r="0" b="0"/>
-            <wp:docPr id="7" name="Imagen 7"/>
+          <wp:inline distT="0" distB="0" distL="0" distR="0" wp14:anchorId="7E145494" wp14:editId="6CFDB1F7">
+            <wp:extent cx="5506218" cy="771633"/>
+            <wp:effectExtent l="0" t="0" r="0" b="9525"/>
+            <wp:docPr id="5" name="Imagen 5"/>
             <wp:cNvGraphicFramePr>
               <a:graphicFrameLocks xmlns:a="http://schemas.openxmlformats.org/drawingml/2006/main" noChangeAspect="1"/>
             </wp:cNvGraphicFramePr>
@@ -2571,6 +2560,131 @@
                   <pic:spPr>
                     <a:xfrm>
                       <a:off x="0" y="0"/>
+                      <a:ext cx="5506218" cy="771633"/>
+                    </a:xfrm>
+                    <a:prstGeom prst="rect">
+                      <a:avLst/>
+                    </a:prstGeom>
+                  </pic:spPr>
+                </pic:pic>
+              </a:graphicData>
+            </a:graphic>
+          </wp:inline>
+        </w:drawing>
+      </w:r>
+    </w:p>
+    <w:p>
+      <w:pPr>
+        <w:pStyle w:val="Prrafodelista"/>
+        <w:numPr>
+          <w:ilvl w:val="0"/>
+          <w:numId w:val="15"/>
+        </w:numPr>
+        <w:rPr>
+          <w:rFonts w:cs="Arial"/>
+          <w:bCs/>
+          <w:sz w:val="28"/>
+          <w:szCs w:val="28"/>
+        </w:rPr>
+      </w:pPr>
+      <w:r>
+        <w:rPr>
+          <w:rFonts w:cs="Arial"/>
+          <w:bCs/>
+          <w:sz w:val="28"/>
+          <w:szCs w:val="28"/>
+        </w:rPr>
+        <w:t>A</w:t>
+      </w:r>
+      <w:r>
+        <w:rPr>
+          <w:rFonts w:cs="Arial"/>
+          <w:bCs/>
+          <w:sz w:val="28"/>
+          <w:szCs w:val="28"/>
+        </w:rPr>
+        <w:t xml:space="preserve">gregarlos al </w:t>
+      </w:r>
+      <w:proofErr w:type="spellStart"/>
+      <w:r>
+        <w:rPr>
+          <w:rFonts w:cs="Arial"/>
+          <w:bCs/>
+          <w:sz w:val="28"/>
+          <w:szCs w:val="28"/>
+        </w:rPr>
+        <w:t>stage</w:t>
+      </w:r>
+      <w:proofErr w:type="spellEnd"/>
+      <w:r>
+        <w:rPr>
+          <w:rFonts w:cs="Arial"/>
+          <w:bCs/>
+          <w:sz w:val="28"/>
+          <w:szCs w:val="28"/>
+        </w:rPr>
+        <w:t xml:space="preserve"> y comprometerlos (Los archivos</w:t>
+      </w:r>
+      <w:r>
+        <w:rPr>
+          <w:rFonts w:cs="Arial"/>
+          <w:bCs/>
+          <w:sz w:val="28"/>
+          <w:szCs w:val="28"/>
+        </w:rPr>
+        <w:t xml:space="preserve"> creados, modificados.</w:t>
+      </w:r>
+      <w:r>
+        <w:rPr>
+          <w:rFonts w:cs="Arial"/>
+          <w:bCs/>
+          <w:sz w:val="28"/>
+          <w:szCs w:val="28"/>
+        </w:rPr>
+        <w:t>)</w:t>
+      </w:r>
+    </w:p>
+    <w:p>
+      <w:pPr>
+        <w:rPr>
+          <w:rFonts w:cs="Arial"/>
+          <w:bCs/>
+          <w:sz w:val="28"/>
+          <w:szCs w:val="28"/>
+        </w:rPr>
+      </w:pPr>
+      <w:r>
+        <w:rPr>
+          <w:rFonts w:cs="Arial"/>
+          <w:bCs/>
+          <w:sz w:val="28"/>
+          <w:szCs w:val="28"/>
+        </w:rPr>
+        <w:lastRenderedPageBreak/>
+        <w:drawing>
+          <wp:inline distT="0" distB="0" distL="0" distR="0" wp14:anchorId="385DFDED" wp14:editId="08E33089">
+            <wp:extent cx="5353797" cy="6763694"/>
+            <wp:effectExtent l="0" t="0" r="0" b="0"/>
+            <wp:docPr id="7" name="Imagen 7"/>
+            <wp:cNvGraphicFramePr>
+              <a:graphicFrameLocks xmlns:a="http://schemas.openxmlformats.org/drawingml/2006/main" noChangeAspect="1"/>
+            </wp:cNvGraphicFramePr>
+            <a:graphic xmlns:a="http://schemas.openxmlformats.org/drawingml/2006/main">
+              <a:graphicData uri="http://schemas.openxmlformats.org/drawingml/2006/picture">
+                <pic:pic xmlns:pic="http://schemas.openxmlformats.org/drawingml/2006/picture">
+                  <pic:nvPicPr>
+                    <pic:cNvPr id="1" name=""/>
+                    <pic:cNvPicPr/>
+                  </pic:nvPicPr>
+                  <pic:blipFill>
+                    <a:blip r:embed="rId14"/>
+                    <a:stretch>
+                      <a:fillRect/>
+                    </a:stretch>
+                  </pic:blipFill>
+                  <pic:spPr>
+                    <a:xfrm>
+                      <a:off x="0" y="0"/>
                       <a:ext cx="5353797" cy="6763694"/>
                     </a:xfrm>
                     <a:prstGeom prst="rect">
@@ -2583,6 +2697,60 @@
           </wp:inline>
         </w:drawing>
       </w:r>
+    </w:p>
+    <w:p>
+      <w:pPr>
+        <w:rPr>
+          <w:rFonts w:cs="Arial"/>
+          <w:bCs/>
+          <w:sz w:val="28"/>
+          <w:szCs w:val="28"/>
+        </w:rPr>
+      </w:pPr>
+      <w:r>
+        <w:rPr>
+          <w:rFonts w:cs="Arial"/>
+          <w:bCs/>
+          <w:sz w:val="28"/>
+          <w:szCs w:val="28"/>
+        </w:rPr>
+        <w:lastRenderedPageBreak/>
+        <w:drawing>
+          <wp:inline distT="0" distB="0" distL="0" distR="0" wp14:anchorId="5517705B" wp14:editId="7F3E2D58">
+            <wp:extent cx="5410955" cy="5115639"/>
+            <wp:effectExtent l="0" t="0" r="0" b="8890"/>
+            <wp:docPr id="10" name="Imagen 10"/>
+            <wp:cNvGraphicFramePr>
+              <a:graphicFrameLocks xmlns:a="http://schemas.openxmlformats.org/drawingml/2006/main" noChangeAspect="1"/>
+            </wp:cNvGraphicFramePr>
+            <a:graphic xmlns:a="http://schemas.openxmlformats.org/drawingml/2006/main">
+              <a:graphicData uri="http://schemas.openxmlformats.org/drawingml/2006/picture">
+                <pic:pic xmlns:pic="http://schemas.openxmlformats.org/drawingml/2006/picture">
+                  <pic:nvPicPr>
+                    <pic:cNvPr id="1" name=""/>
+                    <pic:cNvPicPr/>
+                  </pic:nvPicPr>
+                  <pic:blipFill>
+                    <a:blip r:embed="rId15"/>
+                    <a:stretch>
+                      <a:fillRect/>
+                    </a:stretch>
+                  </pic:blipFill>
+                  <pic:spPr>
+                    <a:xfrm>
+                      <a:off x="0" y="0"/>
+                      <a:ext cx="5410955" cy="5115639"/>
+                    </a:xfrm>
+                    <a:prstGeom prst="rect">
+                      <a:avLst/>
+                    </a:prstGeom>
+                  </pic:spPr>
+                </pic:pic>
+              </a:graphicData>
+            </a:graphic>
+          </wp:inline>
+        </w:drawing>
+      </w:r>
       <w:bookmarkStart w:id="0" w:name="_GoBack"/>
       <w:bookmarkEnd w:id="0"/>
     </w:p>
@@ -2727,18 +2895,7 @@
           <w:szCs w:val="28"/>
           <w:highlight w:val="yellow"/>
         </w:rPr>
-        <w:t xml:space="preserve"> de pantalla completa donde se evidencie que </w:t>
-      </w:r>
-      <w:r>
-        <w:rPr>
-          <w:rFonts w:cs="Arial"/>
-          <w:b/>
-          <w:sz w:val="28"/>
-          <w:szCs w:val="28"/>
-          <w:highlight w:val="yellow"/>
-        </w:rPr>
-        <w:lastRenderedPageBreak/>
-        <w:t>realizó usted el trabajo</w:t>
+        <w:t xml:space="preserve"> de pantalla completa donde se evidencie que realizó usted el trabajo</w:t>
       </w:r>
       <w:r>
         <w:rPr>
@@ -2955,6 +3112,7 @@
           <w:sz w:val="28"/>
           <w:szCs w:val="28"/>
         </w:rPr>
+        <w:lastRenderedPageBreak/>
         <w:t>Recuerde que este desarrollo debe estar dentro de la carpeta creada en el paso N°2</w:t>
       </w:r>
       <w:r>
@@ -3252,7 +3410,7 @@
                     </pic:cNvPicPr>
                   </pic:nvPicPr>
                   <pic:blipFill>
-                    <a:blip r:embed="rId14">
+                    <a:blip r:embed="rId16">
                       <a:extLst>
                         <a:ext uri="{28A0092B-C50C-407E-A947-70E740481C1C}">
                           <a14:useLocalDpi xmlns:a14="http://schemas.microsoft.com/office/drawing/2010/main" val="0"/>
@@ -3540,7 +3698,6 @@
                 <w:szCs w:val="20"/>
                 <w:lang w:eastAsia="es-CL"/>
               </w:rPr>
-              <w:lastRenderedPageBreak/>
               <w:t xml:space="preserve">Puntaje: </w:t>
             </w:r>
             <w:r>
@@ -3808,10 +3965,10 @@
       </w:pPr>
     </w:p>
     <w:sectPr>
-      <w:headerReference w:type="default" r:id="rId15"/>
-      <w:footerReference w:type="default" r:id="rId16"/>
-      <w:headerReference w:type="first" r:id="rId17"/>
-      <w:footerReference w:type="first" r:id="rId18"/>
+      <w:headerReference w:type="default" r:id="rId17"/>
+      <w:footerReference w:type="default" r:id="rId18"/>
+      <w:headerReference w:type="first" r:id="rId19"/>
+      <w:footerReference w:type="first" r:id="rId20"/>
       <w:type w:val="continuous"/>
       <w:pgSz w:w="12240" w:h="15840" w:code="1"/>
       <w:pgMar w:top="1418" w:right="1418" w:bottom="1418" w:left="1418" w:header="624" w:footer="624" w:gutter="0"/>
@@ -4043,7 +4200,7 @@
             <w:sz w:val="20"/>
             <w:lang w:val="es-ES"/>
           </w:rPr>
-          <w:t>4</w:t>
+          <w:t>7</w:t>
         </w:r>
         <w:r>
           <w:rPr>

</xml_diff>

<commit_message>
Se añade contenedor_1, el cual contiene imagen de ciberseguridad al centro y texto de bienvenida. Los elementos se modifican en el archivo estilo.css
</commit_message>
<xml_diff>
--- a/EVALUACIÓN I HTML Y CSS_2025.docx
+++ b/EVALUACIÓN I HTML Y CSS_2025.docx
@@ -2751,6 +2751,60 @@
           </wp:inline>
         </w:drawing>
       </w:r>
+    </w:p>
+    <w:p>
+      <w:pPr>
+        <w:rPr>
+          <w:rFonts w:cs="Arial"/>
+          <w:bCs/>
+          <w:sz w:val="28"/>
+          <w:szCs w:val="28"/>
+        </w:rPr>
+      </w:pPr>
+      <w:r>
+        <w:rPr>
+          <w:rFonts w:cs="Arial"/>
+          <w:bCs/>
+          <w:sz w:val="28"/>
+          <w:szCs w:val="28"/>
+        </w:rPr>
+        <w:lastRenderedPageBreak/>
+        <w:drawing>
+          <wp:inline distT="0" distB="0" distL="0" distR="0" wp14:anchorId="28DFB1CC" wp14:editId="28B4AB77">
+            <wp:extent cx="5125165" cy="3362794"/>
+            <wp:effectExtent l="0" t="0" r="0" b="9525"/>
+            <wp:docPr id="11" name="Imagen 11"/>
+            <wp:cNvGraphicFramePr>
+              <a:graphicFrameLocks xmlns:a="http://schemas.openxmlformats.org/drawingml/2006/main" noChangeAspect="1"/>
+            </wp:cNvGraphicFramePr>
+            <a:graphic xmlns:a="http://schemas.openxmlformats.org/drawingml/2006/main">
+              <a:graphicData uri="http://schemas.openxmlformats.org/drawingml/2006/picture">
+                <pic:pic xmlns:pic="http://schemas.openxmlformats.org/drawingml/2006/picture">
+                  <pic:nvPicPr>
+                    <pic:cNvPr id="1" name=""/>
+                    <pic:cNvPicPr/>
+                  </pic:nvPicPr>
+                  <pic:blipFill>
+                    <a:blip r:embed="rId16"/>
+                    <a:stretch>
+                      <a:fillRect/>
+                    </a:stretch>
+                  </pic:blipFill>
+                  <pic:spPr>
+                    <a:xfrm>
+                      <a:off x="0" y="0"/>
+                      <a:ext cx="5125165" cy="3362794"/>
+                    </a:xfrm>
+                    <a:prstGeom prst="rect">
+                      <a:avLst/>
+                    </a:prstGeom>
+                  </pic:spPr>
+                </pic:pic>
+              </a:graphicData>
+            </a:graphic>
+          </wp:inline>
+        </w:drawing>
+      </w:r>
       <w:bookmarkStart w:id="0" w:name="_GoBack"/>
       <w:bookmarkEnd w:id="0"/>
     </w:p>
@@ -3112,7 +3166,6 @@
           <w:sz w:val="28"/>
           <w:szCs w:val="28"/>
         </w:rPr>
-        <w:lastRenderedPageBreak/>
         <w:t>Recuerde que este desarrollo debe estar dentro de la carpeta creada en el paso N°2</w:t>
       </w:r>
       <w:r>
@@ -3392,6 +3445,7 @@
           <w:szCs w:val="18"/>
           <w:lang w:eastAsia="es-CL"/>
         </w:rPr>
+        <w:lastRenderedPageBreak/>
         <w:drawing>
           <wp:inline distT="0" distB="0" distL="0" distR="0" wp14:anchorId="5512699D" wp14:editId="6E18D9CC">
             <wp:extent cx="5971540" cy="3931285"/>
@@ -3410,7 +3464,7 @@
                     </pic:cNvPicPr>
                   </pic:nvPicPr>
                   <pic:blipFill>
-                    <a:blip r:embed="rId16">
+                    <a:blip r:embed="rId17">
                       <a:extLst>
                         <a:ext uri="{28A0092B-C50C-407E-A947-70E740481C1C}">
                           <a14:useLocalDpi xmlns:a14="http://schemas.microsoft.com/office/drawing/2010/main" val="0"/>
@@ -3965,10 +4019,10 @@
       </w:pPr>
     </w:p>
     <w:sectPr>
-      <w:headerReference w:type="default" r:id="rId17"/>
-      <w:footerReference w:type="default" r:id="rId18"/>
-      <w:headerReference w:type="first" r:id="rId19"/>
-      <w:footerReference w:type="first" r:id="rId20"/>
+      <w:headerReference w:type="default" r:id="rId18"/>
+      <w:footerReference w:type="default" r:id="rId19"/>
+      <w:headerReference w:type="first" r:id="rId20"/>
+      <w:footerReference w:type="first" r:id="rId21"/>
       <w:type w:val="continuous"/>
       <w:pgSz w:w="12240" w:h="15840" w:code="1"/>
       <w:pgMar w:top="1418" w:right="1418" w:bottom="1418" w:left="1418" w:header="624" w:footer="624" w:gutter="0"/>
@@ -4200,7 +4254,7 @@
             <w:sz w:val="20"/>
             <w:lang w:val="es-ES"/>
           </w:rPr>
-          <w:t>7</w:t>
+          <w:t>8</w:t>
         </w:r>
         <w:r>
           <w:rPr>

</xml_diff>